<commit_message>
Rettet Begrundelse for valget af Sandcastle til dokumentationen.docx efter review
</commit_message>
<xml_diff>
--- a/Rapport/Begrundelse for valget af Sandcastle til dokumentationen.docx
+++ b/Rapport/Begrundelse for valget af Sandcastle til dokumentationen.docx
@@ -317,7 +317,181 @@
         <w:rPr>
           <w:lang w:val="da-DK"/>
         </w:rPr>
-        <w:t xml:space="preserve">Så hvis man var ved at skrive dokumentationskommentarerne for en metode med en returtype og én parameter, ville den foreslå, at man skrev et kort resumé af, hvad funktionen gør, skrev noget omkring returtypen, og skrev noget omkring den parameter, som funktionen skal have. Når dokumentationen genereres, vil outputtets opsætning se ud, som det gør på Microsoft Developer Network. Der er derfor af disse grunde valgt at benytte </w:t>
+        <w:t>Så hvis man var ved at skrive dokumentationskommentarerne for en metode med en returtype og én parameter, ville den foreslå, at man skrev et kort resumé af, hvad funktionen gør, skrev noget omkring returtypen, og skrev noget omkring den parameter, som funktionen skal have.</w:t>
+      </w:r>
+      <w:r>
+        <w:rPr>
+          <w:lang w:val="da-DK"/>
+        </w:rPr>
+        <w:t xml:space="preserve"> Et eksempel på dette kan ses på </w:t>
+      </w:r>
+      <w:r>
+        <w:rPr>
+          <w:lang w:val="da-DK"/>
+        </w:rPr>
+        <w:fldChar w:fldCharType="begin"/>
+      </w:r>
+      <w:r>
+        <w:rPr>
+          <w:lang w:val="da-DK"/>
+        </w:rPr>
+        <w:instrText xml:space="preserve"> REF _Ref449949535 \h </w:instrText>
+      </w:r>
+      <w:r>
+        <w:rPr>
+          <w:lang w:val="da-DK"/>
+        </w:rPr>
+      </w:r>
+      <w:r>
+        <w:rPr>
+          <w:lang w:val="da-DK"/>
+        </w:rPr>
+        <w:fldChar w:fldCharType="separate"/>
+      </w:r>
+      <w:r>
+        <w:rPr>
+          <w:lang w:val="da-DK"/>
+        </w:rPr>
+        <w:t xml:space="preserve">Figur </w:t>
+      </w:r>
+      <w:r>
+        <w:rPr>
+          <w:noProof/>
+          <w:lang w:val="da-DK"/>
+        </w:rPr>
+        <w:t>1</w:t>
+      </w:r>
+      <w:r>
+        <w:rPr>
+          <w:lang w:val="da-DK"/>
+        </w:rPr>
+        <w:fldChar w:fldCharType="end"/>
+      </w:r>
+      <w:r>
+        <w:rPr>
+          <w:lang w:val="da-DK"/>
+        </w:rPr>
+        <w:t>, hvor der, efter der er lavet tre skråstreger, er blevet genereret</w:t>
+      </w:r>
+      <w:r>
+        <w:rPr>
+          <w:lang w:val="da-DK"/>
+        </w:rPr>
+        <w:t>,</w:t>
+      </w:r>
+      <w:r>
+        <w:rPr>
+          <w:lang w:val="da-DK"/>
+        </w:rPr>
+        <w:t xml:space="preserve"> at der kan skrives et resumé, noget omkring parameteren og omkring returtypen</w:t>
+      </w:r>
+      <w:r>
+        <w:rPr>
+          <w:lang w:val="da-DK"/>
+        </w:rPr>
+        <w:t>.</w:t>
+      </w:r>
+    </w:p>
+    <w:p>
+      <w:pPr>
+        <w:keepNext/>
+      </w:pPr>
+      <w:r>
+        <w:rPr>
+          <w:noProof/>
+          <w:lang w:eastAsia="en-GB"/>
+        </w:rPr>
+        <w:drawing>
+          <wp:inline distT="0" distB="0" distL="0" distR="0" wp14:anchorId="6AC4E6DD" wp14:editId="1ED9A2D3">
+            <wp:extent cx="3314700" cy="1000125"/>
+            <wp:effectExtent l="0" t="0" r="0" b="9525"/>
+            <wp:docPr id="1" name="Picture 1"/>
+            <wp:cNvGraphicFramePr>
+              <a:graphicFrameLocks xmlns:a="http://schemas.openxmlformats.org/drawingml/2006/main" noChangeAspect="1"/>
+            </wp:cNvGraphicFramePr>
+            <a:graphic xmlns:a="http://schemas.openxmlformats.org/drawingml/2006/main">
+              <a:graphicData uri="http://schemas.openxmlformats.org/drawingml/2006/picture">
+                <pic:pic xmlns:pic="http://schemas.openxmlformats.org/drawingml/2006/picture">
+                  <pic:nvPicPr>
+                    <pic:cNvPr id="1" name=""/>
+                    <pic:cNvPicPr/>
+                  </pic:nvPicPr>
+                  <pic:blipFill>
+                    <a:blip r:embed="rId7"/>
+                    <a:stretch>
+                      <a:fillRect/>
+                    </a:stretch>
+                  </pic:blipFill>
+                  <pic:spPr>
+                    <a:xfrm>
+                      <a:off x="0" y="0"/>
+                      <a:ext cx="3314700" cy="1000125"/>
+                    </a:xfrm>
+                    <a:prstGeom prst="rect">
+                      <a:avLst/>
+                    </a:prstGeom>
+                  </pic:spPr>
+                </pic:pic>
+              </a:graphicData>
+            </a:graphic>
+          </wp:inline>
+        </w:drawing>
+      </w:r>
+    </w:p>
+    <w:p>
+      <w:pPr>
+        <w:pStyle w:val="Caption"/>
+        <w:rPr>
+          <w:lang w:val="da-DK"/>
+        </w:rPr>
+      </w:pPr>
+      <w:bookmarkStart w:id="0" w:name="_Ref449949535"/>
+      <w:r>
+        <w:rPr>
+          <w:lang w:val="da-DK"/>
+        </w:rPr>
+        <w:t xml:space="preserve">Figur </w:t>
+      </w:r>
+      <w:r>
+        <w:fldChar w:fldCharType="begin"/>
+      </w:r>
+      <w:r>
+        <w:rPr>
+          <w:lang w:val="da-DK"/>
+        </w:rPr>
+        <w:instrText xml:space="preserve"> SEQ Figur \* ARABIC </w:instrText>
+      </w:r>
+      <w:r>
+        <w:fldChar w:fldCharType="separate"/>
+      </w:r>
+      <w:r>
+        <w:rPr>
+          <w:noProof/>
+          <w:lang w:val="da-DK"/>
+        </w:rPr>
+        <w:t>1</w:t>
+      </w:r>
+      <w:r>
+        <w:fldChar w:fldCharType="end"/>
+      </w:r>
+      <w:bookmarkEnd w:id="0"/>
+      <w:r>
+        <w:rPr>
+          <w:lang w:val="da-DK"/>
+        </w:rPr>
+        <w:t>:</w:t>
+      </w:r>
+      <w:r>
+        <w:rPr>
+          <w:lang w:val="da-DK"/>
+        </w:rPr>
+        <w:t xml:space="preserve"> </w:t>
+      </w:r>
+      <w:r>
+        <w:rPr>
+          <w:lang w:val="da-DK"/>
+        </w:rPr>
+        <w:t xml:space="preserve">Eksempel på syntaksen på dokumentationskommentarer til </w:t>
       </w:r>
       <w:proofErr w:type="spellStart"/>
       <w:r>
@@ -327,6 +501,27 @@
         <w:t>Sandcastle</w:t>
       </w:r>
       <w:proofErr w:type="spellEnd"/>
+    </w:p>
+    <w:p>
+      <w:pPr>
+        <w:rPr>
+          <w:lang w:val="da-DK"/>
+        </w:rPr>
+      </w:pPr>
+      <w:r>
+        <w:rPr>
+          <w:lang w:val="da-DK"/>
+        </w:rPr>
+        <w:t xml:space="preserve">Når dokumentationen genereres, vil outputtets opsætning se ud, som det gør på Microsoft Developer Network. Der er derfor af disse grunde valgt at benytte </w:t>
+      </w:r>
+      <w:proofErr w:type="spellStart"/>
+      <w:r>
+        <w:rPr>
+          <w:lang w:val="da-DK"/>
+        </w:rPr>
+        <w:t>Sandcastle</w:t>
+      </w:r>
+      <w:proofErr w:type="spellEnd"/>
       <w:r>
         <w:rPr>
           <w:lang w:val="da-DK"/>
@@ -376,7 +571,15 @@
         <w:rPr>
           <w:lang w:val="da-DK"/>
         </w:rPr>
-        <w:t xml:space="preserve">Det værktøj, der er benyttet, hedder </w:t>
+        <w:t>Det værk</w:t>
+      </w:r>
+      <w:bookmarkStart w:id="1" w:name="_GoBack"/>
+      <w:bookmarkEnd w:id="1"/>
+      <w:r>
+        <w:rPr>
+          <w:lang w:val="da-DK"/>
+        </w:rPr>
+        <w:t xml:space="preserve">tøj, der er benyttet, hedder </w:t>
       </w:r>
       <w:proofErr w:type="spellStart"/>
       <w:r>
@@ -405,8 +608,6 @@
         </w:rPr>
         <w:t>, og det laver automatisk opsætningen, og giver mulighed for at ændre på opsætningen igennem den grafiske brugergrænseflade, der hører til værktøjet.</w:t>
       </w:r>
-      <w:bookmarkStart w:id="0" w:name="_GoBack"/>
-      <w:bookmarkEnd w:id="0"/>
     </w:p>
     <w:sectPr>
       <w:pgSz w:w="11906" w:h="16838"/>
@@ -1000,6 +1201,25 @@
       <w:vertAlign w:val="superscript"/>
     </w:rPr>
   </w:style>
+  <w:style w:type="paragraph" w:styleId="Caption">
+    <w:name w:val="caption"/>
+    <w:basedOn w:val="Normal"/>
+    <w:next w:val="Normal"/>
+    <w:uiPriority w:val="35"/>
+    <w:unhideWhenUsed/>
+    <w:qFormat/>
+    <w:rsid w:val="00557CBC"/>
+    <w:pPr>
+      <w:spacing w:after="200" w:line="240" w:lineRule="auto"/>
+    </w:pPr>
+    <w:rPr>
+      <w:i/>
+      <w:iCs/>
+      <w:color w:val="44546A" w:themeColor="text2"/>
+      <w:sz w:val="18"/>
+      <w:szCs w:val="18"/>
+    </w:rPr>
+  </w:style>
 </w:styles>
 </file>
 
@@ -1269,7 +1489,7 @@
 </file>
 
 <file path=customXml/itemProps1.xml><?xml version="1.0" encoding="utf-8"?>
-<ds:datastoreItem xmlns:ds="http://schemas.openxmlformats.org/officeDocument/2006/customXml" ds:itemID="{F255849A-543B-41B4-A5F6-561A99C0E2D0}">
+<ds:datastoreItem xmlns:ds="http://schemas.openxmlformats.org/officeDocument/2006/customXml" ds:itemID="{1FD665A3-A888-4C93-B2C2-1F503486FD7F}">
   <ds:schemaRefs>
     <ds:schemaRef ds:uri="http://schemas.openxmlformats.org/officeDocument/2006/bibliography"/>
   </ds:schemaRefs>

</xml_diff>

<commit_message>
Omskrivning af projektformulering til indledning. Omskrivning af valget af sandcastle til dokumentation
</commit_message>
<xml_diff>
--- a/Rapport/Begrundelse for valget af Sandcastle til dokumentationen.docx
+++ b/Rapport/Begrundelse for valget af Sandcastle til dokumentationen.docx
@@ -13,27 +13,7 @@
         <w:rPr>
           <w:lang w:val="da-DK"/>
         </w:rPr>
-        <w:t xml:space="preserve">Begrundelse for valget af </w:t>
-      </w:r>
-      <w:proofErr w:type="spellStart"/>
-      <w:r>
-        <w:rPr>
-          <w:lang w:val="da-DK"/>
-        </w:rPr>
-        <w:t>Sandcastle</w:t>
-      </w:r>
-      <w:proofErr w:type="spellEnd"/>
-      <w:r>
-        <w:rPr>
-          <w:lang w:val="da-DK"/>
-        </w:rPr>
-        <w:t xml:space="preserve"> til dokumentation</w:t>
-      </w:r>
-      <w:r>
-        <w:rPr>
-          <w:lang w:val="da-DK"/>
-        </w:rPr>
-        <w:t>en</w:t>
+        <w:t>Dokumentation af koden</w:t>
       </w:r>
     </w:p>
     <w:p>
@@ -46,133 +26,7 @@
         <w:rPr>
           <w:lang w:val="da-DK"/>
         </w:rPr>
-        <w:t>For at lave dokumentering af source koden til projektet blev der valgt</w:t>
-      </w:r>
-      <w:r>
-        <w:rPr>
-          <w:lang w:val="da-DK"/>
-        </w:rPr>
-        <w:t>,</w:t>
-      </w:r>
-      <w:r>
-        <w:rPr>
-          <w:lang w:val="da-DK"/>
-        </w:rPr>
-        <w:t xml:space="preserve"> at der skulle benyttes en dokumentationsgenerator, hvilket er et programmeringsværktøj, der genererer software dokumentation ud fra koden. Dette er en smartere løsning</w:t>
-      </w:r>
-      <w:r>
-        <w:rPr>
-          <w:lang w:val="da-DK"/>
-        </w:rPr>
-        <w:t>,</w:t>
-      </w:r>
-      <w:r>
-        <w:rPr>
-          <w:lang w:val="da-DK"/>
-        </w:rPr>
-        <w:t xml:space="preserve"> end selv manuelt at skulle skrive dokumentationen for al koden. En dokumentationsgenerator sætter automatisk dokumentation op for klasser, metoder og variabler</w:t>
-      </w:r>
-      <w:r>
-        <w:rPr>
-          <w:lang w:val="da-DK"/>
-        </w:rPr>
-        <w:t>,</w:t>
-      </w:r>
-      <w:r>
-        <w:rPr>
-          <w:lang w:val="da-DK"/>
-        </w:rPr>
-        <w:t xml:space="preserve"> der findes i koden, og programmøren skal blot tilføje kommentarer i e</w:t>
-      </w:r>
-      <w:r>
-        <w:rPr>
-          <w:lang w:val="da-DK"/>
-        </w:rPr>
-        <w:t>n speciel</w:t>
-      </w:r>
-      <w:r>
-        <w:rPr>
-          <w:lang w:val="da-DK"/>
-        </w:rPr>
-        <w:t xml:space="preserve"> </w:t>
-      </w:r>
-      <w:r>
-        <w:rPr>
-          <w:lang w:val="da-DK"/>
-        </w:rPr>
-        <w:t>syntaks</w:t>
-      </w:r>
-      <w:r>
-        <w:rPr>
-          <w:lang w:val="da-DK"/>
-        </w:rPr>
-        <w:t xml:space="preserve"> i koden</w:t>
-      </w:r>
-      <w:r>
-        <w:rPr>
-          <w:lang w:val="da-DK"/>
-        </w:rPr>
-        <w:t>,</w:t>
-      </w:r>
-      <w:r>
-        <w:rPr>
-          <w:lang w:val="da-DK"/>
-        </w:rPr>
-        <w:t xml:space="preserve"> til de ting der skal dokumenteres. </w:t>
-      </w:r>
-      <w:r>
-        <w:rPr>
-          <w:lang w:val="da-DK"/>
-        </w:rPr>
-        <w:t>Syntaksen af kommentarerne afhænger af</w:t>
-      </w:r>
-      <w:r>
-        <w:rPr>
-          <w:lang w:val="da-DK"/>
-        </w:rPr>
-        <w:t>,</w:t>
-      </w:r>
-      <w:r>
-        <w:rPr>
-          <w:lang w:val="da-DK"/>
-        </w:rPr>
-        <w:t xml:space="preserve"> hvilken dokumentationsgenerator der benyttes. Når dokumentationen bliver genereret</w:t>
-      </w:r>
-      <w:r>
-        <w:rPr>
-          <w:lang w:val="da-DK"/>
-        </w:rPr>
-        <w:t>,</w:t>
-      </w:r>
-      <w:r>
-        <w:rPr>
-          <w:lang w:val="da-DK"/>
-        </w:rPr>
-        <w:t xml:space="preserve"> sætter værktøjet selv outputtet pænt op</w:t>
-      </w:r>
-      <w:r>
-        <w:rPr>
-          <w:lang w:val="da-DK"/>
-        </w:rPr>
-        <w:t>,</w:t>
-      </w:r>
-      <w:r>
-        <w:rPr>
-          <w:lang w:val="da-DK"/>
-        </w:rPr>
-        <w:t xml:space="preserve"> så det er overskueligt</w:t>
-      </w:r>
-      <w:r>
-        <w:rPr>
-          <w:lang w:val="da-DK"/>
-        </w:rPr>
-        <w:t>,</w:t>
-      </w:r>
-      <w:r>
-        <w:rPr>
-          <w:lang w:val="da-DK"/>
-        </w:rPr>
-        <w:t xml:space="preserve"> og der let kan navigeres rundt i det.</w:t>
+        <w:t xml:space="preserve">En god dokumentation af source koden er værdifuld for projektet, for let at kunne danne sig overblik over koden, så det er let at sætte sig ind i, og dermed også let at overskue hvilke funktionaliteter der er tilgængelige. Manuel dokumentation af klasser og metoder i koden er tidskrævende, og egner sig ikke godt, når der laves ændringer i koden, da der derved er en masse dokumentation, der skal rettes for at holde dokumentationen opdateret. Det ville derfor være optimalt, hvis klasser, metoder og variabler i koden automatisk kunne registreres, så man kun behøvede at skrive lidt beskrivende tekst til, og derved ikke selv skulle til at skrive hvilke klasser, metoder og variabler, der eksisterer i koden. </w:t>
       </w:r>
     </w:p>
     <w:p>
@@ -185,322 +39,8 @@
         <w:rPr>
           <w:lang w:val="da-DK"/>
         </w:rPr>
-        <w:t xml:space="preserve">Til sidste semesterprojekt blev der gjort de første erfaringer med at benytte en dokumentationsgenerator, hvor der blev benyttet </w:t>
+        <w:t xml:space="preserve">Der findes en løsning på dette problem, som er en dokumentationsgenerator, hvilket er et programmeringsværktøj, der automatisk sætter dokumentation op for klasser, metoder og variabler, der findes i koden. Programmøren skal derfor blot tilføje kommentarer i en speciel syntaks i koden, til de ting der skal dokumenteres. Det er Microsofts dokumentationsgenerator, der hedder Sandcastle, der er benyttet i dette projekt. </w:t>
       </w:r>
-      <w:proofErr w:type="spellStart"/>
-      <w:r>
-        <w:rPr>
-          <w:lang w:val="da-DK"/>
-        </w:rPr>
-        <w:t>Doxygen</w:t>
-      </w:r>
-      <w:proofErr w:type="spellEnd"/>
-      <w:r>
-        <w:rPr>
-          <w:lang w:val="da-DK"/>
-        </w:rPr>
-        <w:t xml:space="preserve">. </w:t>
-      </w:r>
-      <w:proofErr w:type="spellStart"/>
-      <w:r>
-        <w:rPr>
-          <w:lang w:val="da-DK"/>
-        </w:rPr>
-        <w:t>Doxygen</w:t>
-      </w:r>
-      <w:proofErr w:type="spellEnd"/>
-      <w:r>
-        <w:rPr>
-          <w:lang w:val="da-DK"/>
-        </w:rPr>
-        <w:t xml:space="preserve"> er fleksibelt</w:t>
-      </w:r>
-      <w:r>
-        <w:rPr>
-          <w:lang w:val="da-DK"/>
-        </w:rPr>
-        <w:t>,</w:t>
-      </w:r>
-      <w:r>
-        <w:rPr>
-          <w:lang w:val="da-DK"/>
-        </w:rPr>
-        <w:t xml:space="preserve"> da det understøtter mange forskellige platforme og sprog, hvilket var nyttigt sidste semester</w:t>
-      </w:r>
-      <w:r>
-        <w:rPr>
-          <w:lang w:val="da-DK"/>
-        </w:rPr>
-        <w:t>,</w:t>
-      </w:r>
-      <w:r>
-        <w:rPr>
-          <w:lang w:val="da-DK"/>
-        </w:rPr>
-        <w:t xml:space="preserve"> da der blev skrevet i C++ på en Linux platform. Til dette semesterprojekt er der derimod kun skrevet på Windows i C#</w:t>
-      </w:r>
-      <w:r>
-        <w:rPr>
-          <w:lang w:val="da-DK"/>
-        </w:rPr>
-        <w:t>,</w:t>
-      </w:r>
-      <w:r>
-        <w:rPr>
-          <w:lang w:val="da-DK"/>
-        </w:rPr>
-        <w:t xml:space="preserve"> hvilket giver mulighed for at benytte Microsofts dokumentationsgenerator </w:t>
-      </w:r>
-      <w:proofErr w:type="spellStart"/>
-      <w:r>
-        <w:rPr>
-          <w:lang w:val="da-DK"/>
-        </w:rPr>
-        <w:t>Sandcastle</w:t>
-      </w:r>
-      <w:proofErr w:type="spellEnd"/>
-      <w:r>
-        <w:rPr>
-          <w:lang w:val="da-DK"/>
-        </w:rPr>
-        <w:t>. Fordelen ved at benytte denne er</w:t>
-      </w:r>
-      <w:r>
-        <w:rPr>
-          <w:lang w:val="da-DK"/>
-        </w:rPr>
-        <w:t>,</w:t>
-      </w:r>
-      <w:r>
-        <w:rPr>
-          <w:lang w:val="da-DK"/>
-        </w:rPr>
-        <w:t xml:space="preserve"> at Visual Studio allerede kender syntaksen, så når der laves tre skråstreger efter hinanden i koden</w:t>
-      </w:r>
-      <w:r>
-        <w:rPr>
-          <w:lang w:val="da-DK"/>
-        </w:rPr>
-        <w:t>,</w:t>
-      </w:r>
-      <w:r>
-        <w:rPr>
-          <w:lang w:val="da-DK"/>
-        </w:rPr>
-        <w:t xml:space="preserve"> kommer der automatisk emner frem</w:t>
-      </w:r>
-      <w:r>
-        <w:rPr>
-          <w:lang w:val="da-DK"/>
-        </w:rPr>
-        <w:t>,</w:t>
-      </w:r>
-      <w:r>
-        <w:rPr>
-          <w:lang w:val="da-DK"/>
-        </w:rPr>
-        <w:t xml:space="preserve"> som ville give mening at dokumentere som minimum for den klasse, metode eller variabel</w:t>
-      </w:r>
-      <w:r>
-        <w:rPr>
-          <w:lang w:val="da-DK"/>
-        </w:rPr>
-        <w:t>,</w:t>
-      </w:r>
-      <w:r>
-        <w:rPr>
-          <w:lang w:val="da-DK"/>
-        </w:rPr>
-        <w:t xml:space="preserve"> man er ved at skrive til. </w:t>
-      </w:r>
-      <w:r>
-        <w:rPr>
-          <w:lang w:val="da-DK"/>
-        </w:rPr>
-        <w:t>Så hvis man var ved at skrive dokumentationskommentarerne for en metode med en returtype og én parameter, ville den foreslå, at man skrev et kort resumé af, hvad funktionen gør, skrev noget omkring returtypen, og skrev noget omkring den parameter, som funktionen skal have.</w:t>
-      </w:r>
-      <w:r>
-        <w:rPr>
-          <w:lang w:val="da-DK"/>
-        </w:rPr>
-        <w:t xml:space="preserve"> Et eksempel på dette kan ses på </w:t>
-      </w:r>
-      <w:r>
-        <w:rPr>
-          <w:lang w:val="da-DK"/>
-        </w:rPr>
-        <w:fldChar w:fldCharType="begin"/>
-      </w:r>
-      <w:r>
-        <w:rPr>
-          <w:lang w:val="da-DK"/>
-        </w:rPr>
-        <w:instrText xml:space="preserve"> REF _Ref449949535 \h </w:instrText>
-      </w:r>
-      <w:r>
-        <w:rPr>
-          <w:lang w:val="da-DK"/>
-        </w:rPr>
-      </w:r>
-      <w:r>
-        <w:rPr>
-          <w:lang w:val="da-DK"/>
-        </w:rPr>
-        <w:fldChar w:fldCharType="separate"/>
-      </w:r>
-      <w:r>
-        <w:rPr>
-          <w:lang w:val="da-DK"/>
-        </w:rPr>
-        <w:t xml:space="preserve">Figur </w:t>
-      </w:r>
-      <w:r>
-        <w:rPr>
-          <w:noProof/>
-          <w:lang w:val="da-DK"/>
-        </w:rPr>
-        <w:t>1</w:t>
-      </w:r>
-      <w:r>
-        <w:rPr>
-          <w:lang w:val="da-DK"/>
-        </w:rPr>
-        <w:fldChar w:fldCharType="end"/>
-      </w:r>
-      <w:r>
-        <w:rPr>
-          <w:lang w:val="da-DK"/>
-        </w:rPr>
-        <w:t>, hvor der, efter der er lavet tre skråstreger, er blevet genereret</w:t>
-      </w:r>
-      <w:r>
-        <w:rPr>
-          <w:lang w:val="da-DK"/>
-        </w:rPr>
-        <w:t>,</w:t>
-      </w:r>
-      <w:r>
-        <w:rPr>
-          <w:lang w:val="da-DK"/>
-        </w:rPr>
-        <w:t xml:space="preserve"> at der kan skrives et resumé, noget omkring parameteren og omkring returtypen</w:t>
-      </w:r>
-      <w:r>
-        <w:rPr>
-          <w:lang w:val="da-DK"/>
-        </w:rPr>
-        <w:t>.</w:t>
-      </w:r>
-    </w:p>
-    <w:p>
-      <w:pPr>
-        <w:keepNext/>
-      </w:pPr>
-      <w:r>
-        <w:rPr>
-          <w:noProof/>
-          <w:lang w:eastAsia="en-GB"/>
-        </w:rPr>
-        <w:drawing>
-          <wp:inline distT="0" distB="0" distL="0" distR="0" wp14:anchorId="6AC4E6DD" wp14:editId="1ED9A2D3">
-            <wp:extent cx="3314700" cy="1000125"/>
-            <wp:effectExtent l="0" t="0" r="0" b="9525"/>
-            <wp:docPr id="1" name="Picture 1"/>
-            <wp:cNvGraphicFramePr>
-              <a:graphicFrameLocks xmlns:a="http://schemas.openxmlformats.org/drawingml/2006/main" noChangeAspect="1"/>
-            </wp:cNvGraphicFramePr>
-            <a:graphic xmlns:a="http://schemas.openxmlformats.org/drawingml/2006/main">
-              <a:graphicData uri="http://schemas.openxmlformats.org/drawingml/2006/picture">
-                <pic:pic xmlns:pic="http://schemas.openxmlformats.org/drawingml/2006/picture">
-                  <pic:nvPicPr>
-                    <pic:cNvPr id="1" name=""/>
-                    <pic:cNvPicPr/>
-                  </pic:nvPicPr>
-                  <pic:blipFill>
-                    <a:blip r:embed="rId7"/>
-                    <a:stretch>
-                      <a:fillRect/>
-                    </a:stretch>
-                  </pic:blipFill>
-                  <pic:spPr>
-                    <a:xfrm>
-                      <a:off x="0" y="0"/>
-                      <a:ext cx="3314700" cy="1000125"/>
-                    </a:xfrm>
-                    <a:prstGeom prst="rect">
-                      <a:avLst/>
-                    </a:prstGeom>
-                  </pic:spPr>
-                </pic:pic>
-              </a:graphicData>
-            </a:graphic>
-          </wp:inline>
-        </w:drawing>
-      </w:r>
-    </w:p>
-    <w:p>
-      <w:pPr>
-        <w:pStyle w:val="Caption"/>
-        <w:rPr>
-          <w:lang w:val="da-DK"/>
-        </w:rPr>
-      </w:pPr>
-      <w:bookmarkStart w:id="0" w:name="_Ref449949535"/>
-      <w:r>
-        <w:rPr>
-          <w:lang w:val="da-DK"/>
-        </w:rPr>
-        <w:t xml:space="preserve">Figur </w:t>
-      </w:r>
-      <w:r>
-        <w:fldChar w:fldCharType="begin"/>
-      </w:r>
-      <w:r>
-        <w:rPr>
-          <w:lang w:val="da-DK"/>
-        </w:rPr>
-        <w:instrText xml:space="preserve"> SEQ Figur \* ARABIC </w:instrText>
-      </w:r>
-      <w:r>
-        <w:fldChar w:fldCharType="separate"/>
-      </w:r>
-      <w:r>
-        <w:rPr>
-          <w:noProof/>
-          <w:lang w:val="da-DK"/>
-        </w:rPr>
-        <w:t>1</w:t>
-      </w:r>
-      <w:r>
-        <w:fldChar w:fldCharType="end"/>
-      </w:r>
-      <w:bookmarkEnd w:id="0"/>
-      <w:r>
-        <w:rPr>
-          <w:lang w:val="da-DK"/>
-        </w:rPr>
-        <w:t>:</w:t>
-      </w:r>
-      <w:r>
-        <w:rPr>
-          <w:lang w:val="da-DK"/>
-        </w:rPr>
-        <w:t xml:space="preserve"> </w:t>
-      </w:r>
-      <w:r>
-        <w:rPr>
-          <w:lang w:val="da-DK"/>
-        </w:rPr>
-        <w:t xml:space="preserve">Eksempel på syntaksen på dokumentationskommentarer til </w:t>
-      </w:r>
-      <w:proofErr w:type="spellStart"/>
-      <w:r>
-        <w:rPr>
-          <w:lang w:val="da-DK"/>
-        </w:rPr>
-        <w:t>Sandcastle</w:t>
-      </w:r>
-      <w:proofErr w:type="spellEnd"/>
     </w:p>
     <w:p>
       <w:pPr>
@@ -512,102 +52,23 @@
         <w:rPr>
           <w:lang w:val="da-DK"/>
         </w:rPr>
-        <w:t xml:space="preserve">Når dokumentationen genereres, vil outputtets opsætning se ud, som det gør på Microsoft Developer Network. Der er derfor af disse grunde valgt at benytte </w:t>
+        <w:t xml:space="preserve">Fordelen ved at benytte Sandcastle, frem for en anden dokumentationsgenerator som Doxygen, er, at Sandcastle er godt integreret med Microsoft Visual Studio og C#, som allerede kender syntaksen, og derfor er meget nemt at benytte. Sandcastle kan dog kun benyttes på .Net Frameworket, hvor Doxygen er mere fleksibelt, men der er i dette projekt ikke behov for denne fleksibilitet. </w:t>
       </w:r>
-      <w:proofErr w:type="spellStart"/>
+    </w:p>
+    <w:p>
+      <w:pPr>
+        <w:rPr>
+          <w:lang w:val="da-DK"/>
+        </w:rPr>
+      </w:pPr>
       <w:r>
         <w:rPr>
           <w:lang w:val="da-DK"/>
         </w:rPr>
-        <w:t>Sandcastle</w:t>
+        <w:t>Den største og vigtigste fordel ved at benytte Sandcastle er, at opsætningen af dokumentationen sker automatisk, og der derved er mindre vedligehold for at holde dokumentationen opdateret. Programmørens eneste ansvar er derfor at skrive sigende kommentarer i koden, til den metode eller lignende der er blevet skrevet.</w:t>
       </w:r>
-      <w:proofErr w:type="spellEnd"/>
-      <w:r>
-        <w:rPr>
-          <w:lang w:val="da-DK"/>
-        </w:rPr>
-        <w:t xml:space="preserve"> til at dokumentere koden i dette projekt. Da </w:t>
-      </w:r>
-      <w:proofErr w:type="spellStart"/>
-      <w:r>
-        <w:rPr>
-          <w:lang w:val="da-DK"/>
-        </w:rPr>
-        <w:t>Sandcastle</w:t>
-      </w:r>
-      <w:proofErr w:type="spellEnd"/>
-      <w:r>
-        <w:rPr>
-          <w:lang w:val="da-DK"/>
-        </w:rPr>
-        <w:t xml:space="preserve"> kan være kompleks at benytte</w:t>
-      </w:r>
-      <w:r>
-        <w:rPr>
-          <w:rStyle w:val="FootnoteReference"/>
-          <w:lang w:val="da-DK"/>
-        </w:rPr>
-        <w:footnoteReference w:id="1"/>
-      </w:r>
-      <w:r>
-        <w:rPr>
-          <w:lang w:val="da-DK"/>
-        </w:rPr>
-        <w:t xml:space="preserve"> og opsætte fra bunden af</w:t>
-      </w:r>
-      <w:r>
-        <w:rPr>
-          <w:lang w:val="da-DK"/>
-        </w:rPr>
-        <w:t>,</w:t>
-      </w:r>
-      <w:r>
-        <w:rPr>
-          <w:lang w:val="da-DK"/>
-        </w:rPr>
-        <w:t xml:space="preserve"> er der benyttet et værktøj til at hjælpe med opsætningen af dokumentationen. </w:t>
-      </w:r>
-      <w:r>
-        <w:rPr>
-          <w:lang w:val="da-DK"/>
-        </w:rPr>
-        <w:t>Det værk</w:t>
-      </w:r>
-      <w:bookmarkStart w:id="1" w:name="_GoBack"/>
-      <w:bookmarkEnd w:id="1"/>
-      <w:r>
-        <w:rPr>
-          <w:lang w:val="da-DK"/>
-        </w:rPr>
-        <w:t xml:space="preserve">tøj, der er benyttet, hedder </w:t>
-      </w:r>
-      <w:proofErr w:type="spellStart"/>
-      <w:r>
-        <w:rPr>
-          <w:lang w:val="da-DK"/>
-        </w:rPr>
-        <w:t>Sandcastle</w:t>
-      </w:r>
-      <w:proofErr w:type="spellEnd"/>
-      <w:r>
-        <w:rPr>
-          <w:lang w:val="da-DK"/>
-        </w:rPr>
-        <w:t xml:space="preserve"> Help File Builder</w:t>
-      </w:r>
-      <w:r>
-        <w:rPr>
-          <w:rStyle w:val="FootnoteReference"/>
-          <w:lang w:val="da-DK"/>
-        </w:rPr>
-        <w:footnoteReference w:id="2"/>
-      </w:r>
-      <w:r>
-        <w:rPr>
-          <w:lang w:val="da-DK"/>
-        </w:rPr>
-        <w:t>, og det laver automatisk opsætningen, og giver mulighed for at ændre på opsætningen igennem den grafiske brugergrænseflade, der hører til værktøjet.</w:t>
-      </w:r>
+      <w:bookmarkStart w:id="0" w:name="_GoBack"/>
+      <w:bookmarkEnd w:id="0"/>
     </w:p>
     <w:sectPr>
       <w:pgSz w:w="11906" w:h="16838"/>
@@ -663,44 +124,6 @@
       </w:pPr>
       <w:r>
         <w:continuationSeparator/>
-      </w:r>
-    </w:p>
-  </w:footnote>
-  <w:footnote w:id="1">
-    <w:p>
-      <w:pPr>
-        <w:pStyle w:val="FootnoteText"/>
-      </w:pPr>
-      <w:r>
-        <w:rPr>
-          <w:rStyle w:val="FootnoteReference"/>
-        </w:rPr>
-        <w:footnoteRef/>
-      </w:r>
-      <w:r>
-        <w:t xml:space="preserve"> </w:t>
-      </w:r>
-      <w:r>
-        <w:t>https://en.wikipedia.org/wiki/Sandcastle_(software)</w:t>
-      </w:r>
-    </w:p>
-  </w:footnote>
-  <w:footnote w:id="2">
-    <w:p>
-      <w:pPr>
-        <w:pStyle w:val="FootnoteText"/>
-      </w:pPr>
-      <w:r>
-        <w:rPr>
-          <w:rStyle w:val="FootnoteReference"/>
-        </w:rPr>
-        <w:footnoteRef/>
-      </w:r>
-      <w:r>
-        <w:t xml:space="preserve"> </w:t>
-      </w:r>
-      <w:r>
-        <w:t>http://ewsoftware.github.io/SHFB/html/bd1ddb51-1c4f-434f-bb1a-ce2135d3a909.htm</w:t>
       </w:r>
     </w:p>
   </w:footnote>
@@ -1100,6 +523,7 @@
   <w:style w:type="paragraph" w:default="1" w:styleId="Normal">
     <w:name w:val="Normal"/>
     <w:qFormat/>
+    <w:rsid w:val="00BE6B24"/>
   </w:style>
   <w:style w:type="paragraph" w:styleId="Heading1">
     <w:name w:val="heading 1"/>
@@ -1489,7 +913,7 @@
 </file>
 
 <file path=customXml/itemProps1.xml><?xml version="1.0" encoding="utf-8"?>
-<ds:datastoreItem xmlns:ds="http://schemas.openxmlformats.org/officeDocument/2006/customXml" ds:itemID="{1FD665A3-A888-4C93-B2C2-1F503486FD7F}">
+<ds:datastoreItem xmlns:ds="http://schemas.openxmlformats.org/officeDocument/2006/customXml" ds:itemID="{9CD0D7E7-C679-4826-B657-026EA6E1614B}">
   <ds:schemaRefs>
     <ds:schemaRef ds:uri="http://schemas.openxmlformats.org/officeDocument/2006/bibliography"/>
   </ds:schemaRefs>

</xml_diff>